<commit_message>
Frontend now talks to API
</commit_message>
<xml_diff>
--- a/mccaffrey_jonathan_week13.docx
+++ b/mccaffrey_jonathan_week13.docx
@@ -31,6 +31,9 @@
         <w:t xml:space="preserve">For my project I am building a very </w:t>
       </w:r>
       <w:r>
+        <w:t xml:space="preserve">basic </w:t>
+      </w:r>
+      <w:r>
         <w:t>task management system which has lists and cards which can be moved to different columns. This is the type of tool used by many Agile and SCRUM projects in the software industry and building a tool like this gives me some interesting opportunities on the front-end with the drag-and-drop user interface.</w:t>
       </w:r>
     </w:p>
@@ -47,10 +50,7 @@
         <w:t>.</w:t>
       </w:r>
     </w:p>
-    <w:p>
-      <w:bookmarkStart w:id="0" w:name="_GoBack"/>
-      <w:bookmarkEnd w:id="0"/>
-    </w:p>
+    <w:p/>
     <w:p>
       <w:r>
         <w:rPr>
@@ -349,13 +349,10 @@
         <w:lastRenderedPageBreak/>
         <w:t xml:space="preserve">Since this is a class project, I opted to use a non-password protected login system </w:t>
       </w:r>
-      <w:proofErr w:type="gramStart"/>
-      <w:r>
-        <w:t>so as to</w:t>
-      </w:r>
-      <w:proofErr w:type="gramEnd"/>
-      <w:r>
-        <w:t xml:space="preserve"> make it as easy as possible for you to review. The system will simply take whatever username and email combo you have and create a user if necessary, in the database.</w:t>
+      <w:bookmarkStart w:id="0" w:name="_GoBack"/>
+      <w:bookmarkEnd w:id="0"/>
+      <w:r>
+        <w:t>to make it as easy as possible for you to review. The system will simply take whatever username and email combo you have and create a user if necessary, in the database.</w:t>
       </w:r>
     </w:p>
     <w:p>

</xml_diff>